<commit_message>
No changes - just updating document from re-run, and uncommenting flextable
</commit_message>
<xml_diff>
--- a/IPACS Report.docx
+++ b/IPACS Report.docx
@@ -195,7 +195,7 @@
         <w:pStyle w:val="Date"/>
       </w:pPr>
       <w:r>
-        <w:t xml:space="preserve">09</w:t>
+        <w:t xml:space="preserve">24</w:t>
       </w:r>
       <w:r>
         <w:t xml:space="preserve"> </w:t>
@@ -300,7 +300,7 @@
               <a:graphicData uri="http://schemas.openxmlformats.org/drawingml/2006/picture">
                 <pic:pic>
                   <pic:nvPicPr>
-                    <pic:cNvPr descr="images/flowmap.PNG" id="25" name="Picture"/>
+                    <pic:cNvPr descr="images/flowmap.png" id="25" name="Picture"/>
                     <pic:cNvPicPr>
                       <a:picLocks noChangeArrowheads="1" noChangeAspect="1"/>
                     </pic:cNvPicPr>
@@ -678,16 +678,16 @@
         <w:tblLook w:firstRow="1" w:lastRow="0" w:firstColumn="0" w:lastColumn="0" w:noHBand="0" w:noVBand="1"/>
       </w:tblPr>
       <w:tblGrid>
-        <w:gridCol w:w="1157"/>
-        <w:gridCol w:w="2172"/>
-        <w:gridCol w:w="1964"/>
-        <w:gridCol w:w="1707"/>
-        <w:gridCol w:w="1499"/>
-        <w:gridCol w:w="1536"/>
+        <w:gridCol w:w="1262"/>
+        <w:gridCol w:w="2375"/>
+        <w:gridCol w:w="2163"/>
+        <w:gridCol w:w="1810"/>
+        <w:gridCol w:w="1598"/>
+        <w:gridCol w:w="1669"/>
       </w:tblGrid>
       <w:tr>
         <w:trPr>
-          <w:trHeight w:val="621" w:hRule="auto"/>
+          <w:trHeight w:val="624" w:hRule="auto"/>
           <w:tblHeader/>
         </w:trPr>
         header1
@@ -695,8 +695,8 @@
           <w:tcPr>
             <w:gridSpan w:val="6"/>
             <w:tcBorders>
-              <w:bottom w:val="single" w:sz="16" w:space="0" w:color="666666"/>
-              <w:top w:val="single" w:sz="16" w:space="0" w:color="666666"/>
+              <w:bottom w:val="single" w:sz="12" w:space="0" w:color="666666"/>
+              <w:top w:val="single" w:sz="12" w:space="0" w:color="666666"/>
               <w:left w:val="none" w:sz="0" w:space="0" w:color="000000"/>
               <w:right w:val="none" w:sz="0" w:space="0" w:color="000000"/>
             </w:tcBorders>
@@ -724,7 +724,7 @@
             </w:pPr>
             <w:r xmlns:w="http://schemas.openxmlformats.org/wordprocessingml/2006/main" xmlns:wp="http://schemas.openxmlformats.org/drawingml/2006/wordprocessingDrawing" xmlns:r="http://schemas.openxmlformats.org/officeDocument/2006/relationships" xmlns:w14="http://schemas.microsoft.com/office/word/2010/wordml">
               <w:rPr>
-                <w:rFonts w:ascii="Helvetica" w:hAnsi="Helvetica" w:eastAsia="Helvetica" w:cs="Helvetica"/>
+                <w:rFonts w:ascii="DejaVu Sans" w:hAnsi="DejaVu Sans" w:eastAsia="DejaVu Sans" w:cs="DejaVu Sans"/>
                 <w:i w:val="false"/>
                 <w:b w:val="false"/>
                 <w:u w:val="none"/>
@@ -739,15 +739,15 @@
       </w:tr>
       <w:tr>
         <w:trPr>
-          <w:trHeight w:val="621" w:hRule="auto"/>
+          <w:trHeight w:val="624" w:hRule="auto"/>
           <w:tblHeader/>
         </w:trPr>
         header2
         <w:tc>
           <w:tcPr>
             <w:tcBorders>
-              <w:bottom w:val="single" w:sz="16" w:space="0" w:color="666666"/>
-              <w:top w:val="single" w:sz="16" w:space="0" w:color="666666"/>
+              <w:bottom w:val="single" w:sz="12" w:space="0" w:color="666666"/>
+              <w:top w:val="single" w:sz="12" w:space="0" w:color="666666"/>
               <w:left w:val="none" w:sz="0" w:space="0" w:color="000000"/>
               <w:right w:val="none" w:sz="0" w:space="0" w:color="000000"/>
             </w:tcBorders>
@@ -775,7 +775,7 @@
             </w:pPr>
             <w:r xmlns:w="http://schemas.openxmlformats.org/wordprocessingml/2006/main" xmlns:wp="http://schemas.openxmlformats.org/drawingml/2006/wordprocessingDrawing" xmlns:r="http://schemas.openxmlformats.org/officeDocument/2006/relationships" xmlns:w14="http://schemas.microsoft.com/office/word/2010/wordml">
               <w:rPr>
-                <w:rFonts w:ascii="Helvetica" w:hAnsi="Helvetica" w:eastAsia="Helvetica" w:cs="Helvetica"/>
+                <w:rFonts w:ascii="DejaVu Sans" w:hAnsi="DejaVu Sans" w:eastAsia="DejaVu Sans" w:cs="DejaVu Sans"/>
                 <w:i w:val="false"/>
                 <w:b w:val="false"/>
                 <w:u w:val="none"/>
@@ -790,8 +790,8 @@
         <w:tc>
           <w:tcPr>
             <w:tcBorders>
-              <w:bottom w:val="single" w:sz="16" w:space="0" w:color="666666"/>
-              <w:top w:val="single" w:sz="16" w:space="0" w:color="666666"/>
+              <w:bottom w:val="single" w:sz="12" w:space="0" w:color="666666"/>
+              <w:top w:val="single" w:sz="12" w:space="0" w:color="666666"/>
               <w:left w:val="none" w:sz="0" w:space="0" w:color="000000"/>
               <w:right w:val="none" w:sz="0" w:space="0" w:color="000000"/>
             </w:tcBorders>
@@ -819,7 +819,7 @@
             </w:pPr>
             <w:r xmlns:w="http://schemas.openxmlformats.org/wordprocessingml/2006/main" xmlns:wp="http://schemas.openxmlformats.org/drawingml/2006/wordprocessingDrawing" xmlns:r="http://schemas.openxmlformats.org/officeDocument/2006/relationships" xmlns:w14="http://schemas.microsoft.com/office/word/2010/wordml">
               <w:rPr>
-                <w:rFonts w:ascii="Helvetica" w:hAnsi="Helvetica" w:eastAsia="Helvetica" w:cs="Helvetica"/>
+                <w:rFonts w:ascii="DejaVu Sans" w:hAnsi="DejaVu Sans" w:eastAsia="DejaVu Sans" w:cs="DejaVu Sans"/>
                 <w:i w:val="false"/>
                 <w:b w:val="false"/>
                 <w:u w:val="none"/>
@@ -834,8 +834,8 @@
         <w:tc>
           <w:tcPr>
             <w:tcBorders>
-              <w:bottom w:val="single" w:sz="16" w:space="0" w:color="666666"/>
-              <w:top w:val="single" w:sz="16" w:space="0" w:color="666666"/>
+              <w:bottom w:val="single" w:sz="12" w:space="0" w:color="666666"/>
+              <w:top w:val="single" w:sz="12" w:space="0" w:color="666666"/>
               <w:left w:val="none" w:sz="0" w:space="0" w:color="000000"/>
               <w:right w:val="none" w:sz="0" w:space="0" w:color="000000"/>
             </w:tcBorders>
@@ -863,7 +863,7 @@
             </w:pPr>
             <w:r xmlns:w="http://schemas.openxmlformats.org/wordprocessingml/2006/main" xmlns:wp="http://schemas.openxmlformats.org/drawingml/2006/wordprocessingDrawing" xmlns:r="http://schemas.openxmlformats.org/officeDocument/2006/relationships" xmlns:w14="http://schemas.microsoft.com/office/word/2010/wordml">
               <w:rPr>
-                <w:rFonts w:ascii="Helvetica" w:hAnsi="Helvetica" w:eastAsia="Helvetica" w:cs="Helvetica"/>
+                <w:rFonts w:ascii="DejaVu Sans" w:hAnsi="DejaVu Sans" w:eastAsia="DejaVu Sans" w:cs="DejaVu Sans"/>
                 <w:i w:val="false"/>
                 <w:b w:val="false"/>
                 <w:u w:val="none"/>
@@ -878,8 +878,8 @@
         <w:tc>
           <w:tcPr>
             <w:tcBorders>
-              <w:bottom w:val="single" w:sz="16" w:space="0" w:color="666666"/>
-              <w:top w:val="single" w:sz="16" w:space="0" w:color="666666"/>
+              <w:bottom w:val="single" w:sz="12" w:space="0" w:color="666666"/>
+              <w:top w:val="single" w:sz="12" w:space="0" w:color="666666"/>
               <w:left w:val="none" w:sz="0" w:space="0" w:color="000000"/>
               <w:right w:val="none" w:sz="0" w:space="0" w:color="000000"/>
             </w:tcBorders>
@@ -907,7 +907,7 @@
             </w:pPr>
             <w:r xmlns:w="http://schemas.openxmlformats.org/wordprocessingml/2006/main" xmlns:wp="http://schemas.openxmlformats.org/drawingml/2006/wordprocessingDrawing" xmlns:r="http://schemas.openxmlformats.org/officeDocument/2006/relationships" xmlns:w14="http://schemas.microsoft.com/office/word/2010/wordml">
               <w:rPr>
-                <w:rFonts w:ascii="Helvetica" w:hAnsi="Helvetica" w:eastAsia="Helvetica" w:cs="Helvetica"/>
+                <w:rFonts w:ascii="DejaVu Sans" w:hAnsi="DejaVu Sans" w:eastAsia="DejaVu Sans" w:cs="DejaVu Sans"/>
                 <w:i w:val="false"/>
                 <w:b w:val="false"/>
                 <w:u w:val="none"/>
@@ -922,8 +922,8 @@
         <w:tc>
           <w:tcPr>
             <w:tcBorders>
-              <w:bottom w:val="single" w:sz="16" w:space="0" w:color="666666"/>
-              <w:top w:val="single" w:sz="16" w:space="0" w:color="666666"/>
+              <w:bottom w:val="single" w:sz="12" w:space="0" w:color="666666"/>
+              <w:top w:val="single" w:sz="12" w:space="0" w:color="666666"/>
               <w:left w:val="none" w:sz="0" w:space="0" w:color="000000"/>
               <w:right w:val="none" w:sz="0" w:space="0" w:color="000000"/>
             </w:tcBorders>
@@ -951,7 +951,7 @@
             </w:pPr>
             <w:r xmlns:w="http://schemas.openxmlformats.org/wordprocessingml/2006/main" xmlns:wp="http://schemas.openxmlformats.org/drawingml/2006/wordprocessingDrawing" xmlns:r="http://schemas.openxmlformats.org/officeDocument/2006/relationships" xmlns:w14="http://schemas.microsoft.com/office/word/2010/wordml">
               <w:rPr>
-                <w:rFonts w:ascii="Helvetica" w:hAnsi="Helvetica" w:eastAsia="Helvetica" w:cs="Helvetica"/>
+                <w:rFonts w:ascii="DejaVu Sans" w:hAnsi="DejaVu Sans" w:eastAsia="DejaVu Sans" w:cs="DejaVu Sans"/>
                 <w:i w:val="false"/>
                 <w:b w:val="false"/>
                 <w:u w:val="none"/>
@@ -966,8 +966,8 @@
         <w:tc>
           <w:tcPr>
             <w:tcBorders>
-              <w:bottom w:val="single" w:sz="16" w:space="0" w:color="666666"/>
-              <w:top w:val="single" w:sz="16" w:space="0" w:color="666666"/>
+              <w:bottom w:val="single" w:sz="12" w:space="0" w:color="666666"/>
+              <w:top w:val="single" w:sz="12" w:space="0" w:color="666666"/>
               <w:left w:val="none" w:sz="0" w:space="0" w:color="000000"/>
               <w:right w:val="none" w:sz="0" w:space="0" w:color="000000"/>
             </w:tcBorders>
@@ -995,7 +995,7 @@
             </w:pPr>
             <w:r xmlns:w="http://schemas.openxmlformats.org/wordprocessingml/2006/main" xmlns:wp="http://schemas.openxmlformats.org/drawingml/2006/wordprocessingDrawing" xmlns:r="http://schemas.openxmlformats.org/officeDocument/2006/relationships" xmlns:w14="http://schemas.microsoft.com/office/word/2010/wordml">
               <w:rPr>
-                <w:rFonts w:ascii="Helvetica" w:hAnsi="Helvetica" w:eastAsia="Helvetica" w:cs="Helvetica"/>
+                <w:rFonts w:ascii="DejaVu Sans" w:hAnsi="DejaVu Sans" w:eastAsia="DejaVu Sans" w:cs="DejaVu Sans"/>
                 <w:i w:val="false"/>
                 <w:b w:val="false"/>
                 <w:u w:val="none"/>
@@ -1010,14 +1010,14 @@
       </w:tr>
       <w:tr>
         <w:trPr>
-          <w:trHeight w:val="596" w:hRule="auto"/>
+          <w:trHeight w:val="623" w:hRule="auto"/>
         </w:trPr>
         body1
         <w:tc>
           <w:tcPr>
             <w:tcBorders>
               <w:bottom w:val="none" w:sz="0" w:space="0" w:color="000000"/>
-              <w:top w:val="single" w:sz="16" w:space="0" w:color="666666"/>
+              <w:top w:val="single" w:sz="12" w:space="0" w:color="666666"/>
               <w:left w:val="none" w:sz="0" w:space="0" w:color="000000"/>
               <w:right w:val="none" w:sz="0" w:space="0" w:color="000000"/>
             </w:tcBorders>
@@ -1045,7 +1045,7 @@
             </w:pPr>
             <w:r xmlns:w="http://schemas.openxmlformats.org/wordprocessingml/2006/main" xmlns:wp="http://schemas.openxmlformats.org/drawingml/2006/wordprocessingDrawing" xmlns:r="http://schemas.openxmlformats.org/officeDocument/2006/relationships" xmlns:w14="http://schemas.microsoft.com/office/word/2010/wordml">
               <w:rPr>
-                <w:rFonts w:ascii="Helvetica" w:hAnsi="Helvetica" w:eastAsia="Helvetica" w:cs="Helvetica"/>
+                <w:rFonts w:ascii="DejaVu Sans" w:hAnsi="DejaVu Sans" w:eastAsia="DejaVu Sans" w:cs="DejaVu Sans"/>
                 <w:i w:val="false"/>
                 <w:b w:val="false"/>
                 <w:u w:val="none"/>
@@ -1061,7 +1061,7 @@
           <w:tcPr>
             <w:tcBorders>
               <w:bottom w:val="none" w:sz="0" w:space="0" w:color="000000"/>
-              <w:top w:val="single" w:sz="16" w:space="0" w:color="666666"/>
+              <w:top w:val="single" w:sz="12" w:space="0" w:color="666666"/>
               <w:left w:val="none" w:sz="0" w:space="0" w:color="000000"/>
               <w:right w:val="none" w:sz="0" w:space="0" w:color="000000"/>
             </w:tcBorders>
@@ -1089,7 +1089,7 @@
             </w:pPr>
             <w:r xmlns:w="http://schemas.openxmlformats.org/wordprocessingml/2006/main" xmlns:wp="http://schemas.openxmlformats.org/drawingml/2006/wordprocessingDrawing" xmlns:r="http://schemas.openxmlformats.org/officeDocument/2006/relationships" xmlns:w14="http://schemas.microsoft.com/office/word/2010/wordml">
               <w:rPr>
-                <w:rFonts w:ascii="Helvetica" w:hAnsi="Helvetica" w:eastAsia="Helvetica" w:cs="Helvetica"/>
+                <w:rFonts w:ascii="DejaVu Sans" w:hAnsi="DejaVu Sans" w:eastAsia="DejaVu Sans" w:cs="DejaVu Sans"/>
                 <w:i w:val="false"/>
                 <w:b w:val="false"/>
                 <w:u w:val="none"/>
@@ -1105,7 +1105,7 @@
           <w:tcPr>
             <w:tcBorders>
               <w:bottom w:val="none" w:sz="0" w:space="0" w:color="000000"/>
-              <w:top w:val="single" w:sz="16" w:space="0" w:color="666666"/>
+              <w:top w:val="single" w:sz="12" w:space="0" w:color="666666"/>
               <w:left w:val="none" w:sz="0" w:space="0" w:color="000000"/>
               <w:right w:val="none" w:sz="0" w:space="0" w:color="000000"/>
             </w:tcBorders>
@@ -1133,7 +1133,7 @@
             </w:pPr>
             <w:r xmlns:w="http://schemas.openxmlformats.org/wordprocessingml/2006/main" xmlns:wp="http://schemas.openxmlformats.org/drawingml/2006/wordprocessingDrawing" xmlns:r="http://schemas.openxmlformats.org/officeDocument/2006/relationships" xmlns:w14="http://schemas.microsoft.com/office/word/2010/wordml">
               <w:rPr>
-                <w:rFonts w:ascii="Helvetica" w:hAnsi="Helvetica" w:eastAsia="Helvetica" w:cs="Helvetica"/>
+                <w:rFonts w:ascii="DejaVu Sans" w:hAnsi="DejaVu Sans" w:eastAsia="DejaVu Sans" w:cs="DejaVu Sans"/>
                 <w:i w:val="false"/>
                 <w:b w:val="false"/>
                 <w:u w:val="none"/>
@@ -1149,7 +1149,7 @@
           <w:tcPr>
             <w:tcBorders>
               <w:bottom w:val="none" w:sz="0" w:space="0" w:color="000000"/>
-              <w:top w:val="single" w:sz="16" w:space="0" w:color="666666"/>
+              <w:top w:val="single" w:sz="12" w:space="0" w:color="666666"/>
               <w:left w:val="none" w:sz="0" w:space="0" w:color="000000"/>
               <w:right w:val="none" w:sz="0" w:space="0" w:color="000000"/>
             </w:tcBorders>
@@ -1177,7 +1177,7 @@
             </w:pPr>
             <w:r xmlns:w="http://schemas.openxmlformats.org/wordprocessingml/2006/main" xmlns:wp="http://schemas.openxmlformats.org/drawingml/2006/wordprocessingDrawing" xmlns:r="http://schemas.openxmlformats.org/officeDocument/2006/relationships" xmlns:w14="http://schemas.microsoft.com/office/word/2010/wordml">
               <w:rPr>
-                <w:rFonts w:ascii="Helvetica" w:hAnsi="Helvetica" w:eastAsia="Helvetica" w:cs="Helvetica"/>
+                <w:rFonts w:ascii="DejaVu Sans" w:hAnsi="DejaVu Sans" w:eastAsia="DejaVu Sans" w:cs="DejaVu Sans"/>
                 <w:i w:val="false"/>
                 <w:b w:val="false"/>
                 <w:u w:val="none"/>
@@ -1193,7 +1193,7 @@
           <w:tcPr>
             <w:tcBorders>
               <w:bottom w:val="none" w:sz="0" w:space="0" w:color="000000"/>
-              <w:top w:val="single" w:sz="16" w:space="0" w:color="666666"/>
+              <w:top w:val="single" w:sz="12" w:space="0" w:color="666666"/>
               <w:left w:val="none" w:sz="0" w:space="0" w:color="000000"/>
               <w:right w:val="none" w:sz="0" w:space="0" w:color="000000"/>
             </w:tcBorders>
@@ -1221,7 +1221,7 @@
             </w:pPr>
             <w:r xmlns:w="http://schemas.openxmlformats.org/wordprocessingml/2006/main" xmlns:wp="http://schemas.openxmlformats.org/drawingml/2006/wordprocessingDrawing" xmlns:r="http://schemas.openxmlformats.org/officeDocument/2006/relationships" xmlns:w14="http://schemas.microsoft.com/office/word/2010/wordml">
               <w:rPr>
-                <w:rFonts w:ascii="Helvetica" w:hAnsi="Helvetica" w:eastAsia="Helvetica" w:cs="Helvetica"/>
+                <w:rFonts w:ascii="DejaVu Sans" w:hAnsi="DejaVu Sans" w:eastAsia="DejaVu Sans" w:cs="DejaVu Sans"/>
                 <w:i w:val="false"/>
                 <w:b w:val="false"/>
                 <w:u w:val="none"/>
@@ -1237,7 +1237,7 @@
           <w:tcPr>
             <w:tcBorders>
               <w:bottom w:val="none" w:sz="0" w:space="0" w:color="000000"/>
-              <w:top w:val="single" w:sz="16" w:space="0" w:color="666666"/>
+              <w:top w:val="single" w:sz="12" w:space="0" w:color="666666"/>
               <w:left w:val="none" w:sz="0" w:space="0" w:color="000000"/>
               <w:right w:val="none" w:sz="0" w:space="0" w:color="000000"/>
             </w:tcBorders>
@@ -1265,7 +1265,7 @@
             </w:pPr>
             <w:r xmlns:w="http://schemas.openxmlformats.org/wordprocessingml/2006/main" xmlns:wp="http://schemas.openxmlformats.org/drawingml/2006/wordprocessingDrawing" xmlns:r="http://schemas.openxmlformats.org/officeDocument/2006/relationships" xmlns:w14="http://schemas.microsoft.com/office/word/2010/wordml">
               <w:rPr>
-                <w:rFonts w:ascii="Helvetica" w:hAnsi="Helvetica" w:eastAsia="Helvetica" w:cs="Helvetica"/>
+                <w:rFonts w:ascii="DejaVu Sans" w:hAnsi="DejaVu Sans" w:eastAsia="DejaVu Sans" w:cs="DejaVu Sans"/>
                 <w:i w:val="false"/>
                 <w:b w:val="false"/>
                 <w:u w:val="none"/>
@@ -1280,7 +1280,7 @@
       </w:tr>
       <w:tr>
         <w:trPr>
-          <w:trHeight w:val="600" w:hRule="auto"/>
+          <w:trHeight w:val="626" w:hRule="auto"/>
         </w:trPr>
         body2
         <w:tc>
@@ -1315,7 +1315,7 @@
             </w:pPr>
             <w:r xmlns:w="http://schemas.openxmlformats.org/wordprocessingml/2006/main" xmlns:wp="http://schemas.openxmlformats.org/drawingml/2006/wordprocessingDrawing" xmlns:r="http://schemas.openxmlformats.org/officeDocument/2006/relationships" xmlns:w14="http://schemas.microsoft.com/office/word/2010/wordml">
               <w:rPr>
-                <w:rFonts w:ascii="Helvetica" w:hAnsi="Helvetica" w:eastAsia="Helvetica" w:cs="Helvetica"/>
+                <w:rFonts w:ascii="DejaVu Sans" w:hAnsi="DejaVu Sans" w:eastAsia="DejaVu Sans" w:cs="DejaVu Sans"/>
                 <w:i w:val="false"/>
                 <w:b w:val="false"/>
                 <w:u w:val="none"/>
@@ -1359,7 +1359,7 @@
             </w:pPr>
             <w:r xmlns:w="http://schemas.openxmlformats.org/wordprocessingml/2006/main" xmlns:wp="http://schemas.openxmlformats.org/drawingml/2006/wordprocessingDrawing" xmlns:r="http://schemas.openxmlformats.org/officeDocument/2006/relationships" xmlns:w14="http://schemas.microsoft.com/office/word/2010/wordml">
               <w:rPr>
-                <w:rFonts w:ascii="Helvetica" w:hAnsi="Helvetica" w:eastAsia="Helvetica" w:cs="Helvetica"/>
+                <w:rFonts w:ascii="DejaVu Sans" w:hAnsi="DejaVu Sans" w:eastAsia="DejaVu Sans" w:cs="DejaVu Sans"/>
                 <w:i w:val="false"/>
                 <w:b w:val="false"/>
                 <w:u w:val="none"/>
@@ -1403,7 +1403,7 @@
             </w:pPr>
             <w:r xmlns:w="http://schemas.openxmlformats.org/wordprocessingml/2006/main" xmlns:wp="http://schemas.openxmlformats.org/drawingml/2006/wordprocessingDrawing" xmlns:r="http://schemas.openxmlformats.org/officeDocument/2006/relationships" xmlns:w14="http://schemas.microsoft.com/office/word/2010/wordml">
               <w:rPr>
-                <w:rFonts w:ascii="Helvetica" w:hAnsi="Helvetica" w:eastAsia="Helvetica" w:cs="Helvetica"/>
+                <w:rFonts w:ascii="DejaVu Sans" w:hAnsi="DejaVu Sans" w:eastAsia="DejaVu Sans" w:cs="DejaVu Sans"/>
                 <w:i w:val="false"/>
                 <w:b w:val="false"/>
                 <w:u w:val="none"/>
@@ -1447,7 +1447,7 @@
             </w:pPr>
             <w:r xmlns:w="http://schemas.openxmlformats.org/wordprocessingml/2006/main" xmlns:wp="http://schemas.openxmlformats.org/drawingml/2006/wordprocessingDrawing" xmlns:r="http://schemas.openxmlformats.org/officeDocument/2006/relationships" xmlns:w14="http://schemas.microsoft.com/office/word/2010/wordml">
               <w:rPr>
-                <w:rFonts w:ascii="Helvetica" w:hAnsi="Helvetica" w:eastAsia="Helvetica" w:cs="Helvetica"/>
+                <w:rFonts w:ascii="DejaVu Sans" w:hAnsi="DejaVu Sans" w:eastAsia="DejaVu Sans" w:cs="DejaVu Sans"/>
                 <w:i w:val="false"/>
                 <w:b w:val="false"/>
                 <w:u w:val="none"/>
@@ -1491,7 +1491,7 @@
             </w:pPr>
             <w:r xmlns:w="http://schemas.openxmlformats.org/wordprocessingml/2006/main" xmlns:wp="http://schemas.openxmlformats.org/drawingml/2006/wordprocessingDrawing" xmlns:r="http://schemas.openxmlformats.org/officeDocument/2006/relationships" xmlns:w14="http://schemas.microsoft.com/office/word/2010/wordml">
               <w:rPr>
-                <w:rFonts w:ascii="Helvetica" w:hAnsi="Helvetica" w:eastAsia="Helvetica" w:cs="Helvetica"/>
+                <w:rFonts w:ascii="DejaVu Sans" w:hAnsi="DejaVu Sans" w:eastAsia="DejaVu Sans" w:cs="DejaVu Sans"/>
                 <w:i w:val="false"/>
                 <w:b w:val="false"/>
                 <w:u w:val="none"/>
@@ -1535,7 +1535,7 @@
             </w:pPr>
             <w:r xmlns:w="http://schemas.openxmlformats.org/wordprocessingml/2006/main" xmlns:wp="http://schemas.openxmlformats.org/drawingml/2006/wordprocessingDrawing" xmlns:r="http://schemas.openxmlformats.org/officeDocument/2006/relationships" xmlns:w14="http://schemas.microsoft.com/office/word/2010/wordml">
               <w:rPr>
-                <w:rFonts w:ascii="Helvetica" w:hAnsi="Helvetica" w:eastAsia="Helvetica" w:cs="Helvetica"/>
+                <w:rFonts w:ascii="DejaVu Sans" w:hAnsi="DejaVu Sans" w:eastAsia="DejaVu Sans" w:cs="DejaVu Sans"/>
                 <w:i w:val="false"/>
                 <w:b w:val="false"/>
                 <w:u w:val="none"/>
@@ -1550,7 +1550,7 @@
       </w:tr>
       <w:tr>
         <w:trPr>
-          <w:trHeight w:val="600" w:hRule="auto"/>
+          <w:trHeight w:val="626" w:hRule="auto"/>
         </w:trPr>
         body3
         <w:tc>
@@ -1585,7 +1585,7 @@
             </w:pPr>
             <w:r xmlns:w="http://schemas.openxmlformats.org/wordprocessingml/2006/main" xmlns:wp="http://schemas.openxmlformats.org/drawingml/2006/wordprocessingDrawing" xmlns:r="http://schemas.openxmlformats.org/officeDocument/2006/relationships" xmlns:w14="http://schemas.microsoft.com/office/word/2010/wordml">
               <w:rPr>
-                <w:rFonts w:ascii="Helvetica" w:hAnsi="Helvetica" w:eastAsia="Helvetica" w:cs="Helvetica"/>
+                <w:rFonts w:ascii="DejaVu Sans" w:hAnsi="DejaVu Sans" w:eastAsia="DejaVu Sans" w:cs="DejaVu Sans"/>
                 <w:i w:val="false"/>
                 <w:b w:val="false"/>
                 <w:u w:val="none"/>
@@ -1629,7 +1629,7 @@
             </w:pPr>
             <w:r xmlns:w="http://schemas.openxmlformats.org/wordprocessingml/2006/main" xmlns:wp="http://schemas.openxmlformats.org/drawingml/2006/wordprocessingDrawing" xmlns:r="http://schemas.openxmlformats.org/officeDocument/2006/relationships" xmlns:w14="http://schemas.microsoft.com/office/word/2010/wordml">
               <w:rPr>
-                <w:rFonts w:ascii="Helvetica" w:hAnsi="Helvetica" w:eastAsia="Helvetica" w:cs="Helvetica"/>
+                <w:rFonts w:ascii="DejaVu Sans" w:hAnsi="DejaVu Sans" w:eastAsia="DejaVu Sans" w:cs="DejaVu Sans"/>
                 <w:i w:val="false"/>
                 <w:b w:val="false"/>
                 <w:u w:val="none"/>
@@ -1673,7 +1673,7 @@
             </w:pPr>
             <w:r xmlns:w="http://schemas.openxmlformats.org/wordprocessingml/2006/main" xmlns:wp="http://schemas.openxmlformats.org/drawingml/2006/wordprocessingDrawing" xmlns:r="http://schemas.openxmlformats.org/officeDocument/2006/relationships" xmlns:w14="http://schemas.microsoft.com/office/word/2010/wordml">
               <w:rPr>
-                <w:rFonts w:ascii="Helvetica" w:hAnsi="Helvetica" w:eastAsia="Helvetica" w:cs="Helvetica"/>
+                <w:rFonts w:ascii="DejaVu Sans" w:hAnsi="DejaVu Sans" w:eastAsia="DejaVu Sans" w:cs="DejaVu Sans"/>
                 <w:i w:val="false"/>
                 <w:b w:val="false"/>
                 <w:u w:val="none"/>
@@ -1717,7 +1717,7 @@
             </w:pPr>
             <w:r xmlns:w="http://schemas.openxmlformats.org/wordprocessingml/2006/main" xmlns:wp="http://schemas.openxmlformats.org/drawingml/2006/wordprocessingDrawing" xmlns:r="http://schemas.openxmlformats.org/officeDocument/2006/relationships" xmlns:w14="http://schemas.microsoft.com/office/word/2010/wordml">
               <w:rPr>
-                <w:rFonts w:ascii="Helvetica" w:hAnsi="Helvetica" w:eastAsia="Helvetica" w:cs="Helvetica"/>
+                <w:rFonts w:ascii="DejaVu Sans" w:hAnsi="DejaVu Sans" w:eastAsia="DejaVu Sans" w:cs="DejaVu Sans"/>
                 <w:i w:val="false"/>
                 <w:b w:val="false"/>
                 <w:u w:val="none"/>
@@ -1761,7 +1761,7 @@
             </w:pPr>
             <w:r xmlns:w="http://schemas.openxmlformats.org/wordprocessingml/2006/main" xmlns:wp="http://schemas.openxmlformats.org/drawingml/2006/wordprocessingDrawing" xmlns:r="http://schemas.openxmlformats.org/officeDocument/2006/relationships" xmlns:w14="http://schemas.microsoft.com/office/word/2010/wordml">
               <w:rPr>
-                <w:rFonts w:ascii="Helvetica" w:hAnsi="Helvetica" w:eastAsia="Helvetica" w:cs="Helvetica"/>
+                <w:rFonts w:ascii="DejaVu Sans" w:hAnsi="DejaVu Sans" w:eastAsia="DejaVu Sans" w:cs="DejaVu Sans"/>
                 <w:i w:val="false"/>
                 <w:b w:val="false"/>
                 <w:u w:val="none"/>
@@ -1805,7 +1805,7 @@
             </w:pPr>
             <w:r xmlns:w="http://schemas.openxmlformats.org/wordprocessingml/2006/main" xmlns:wp="http://schemas.openxmlformats.org/drawingml/2006/wordprocessingDrawing" xmlns:r="http://schemas.openxmlformats.org/officeDocument/2006/relationships" xmlns:w14="http://schemas.microsoft.com/office/word/2010/wordml">
               <w:rPr>
-                <w:rFonts w:ascii="Helvetica" w:hAnsi="Helvetica" w:eastAsia="Helvetica" w:cs="Helvetica"/>
+                <w:rFonts w:ascii="DejaVu Sans" w:hAnsi="DejaVu Sans" w:eastAsia="DejaVu Sans" w:cs="DejaVu Sans"/>
                 <w:i w:val="false"/>
                 <w:b w:val="false"/>
                 <w:u w:val="none"/>
@@ -1820,7 +1820,7 @@
       </w:tr>
       <w:tr>
         <w:trPr>
-          <w:trHeight w:val="596" w:hRule="auto"/>
+          <w:trHeight w:val="626" w:hRule="auto"/>
         </w:trPr>
         body4
         <w:tc>
@@ -1855,7 +1855,7 @@
             </w:pPr>
             <w:r xmlns:w="http://schemas.openxmlformats.org/wordprocessingml/2006/main" xmlns:wp="http://schemas.openxmlformats.org/drawingml/2006/wordprocessingDrawing" xmlns:r="http://schemas.openxmlformats.org/officeDocument/2006/relationships" xmlns:w14="http://schemas.microsoft.com/office/word/2010/wordml">
               <w:rPr>
-                <w:rFonts w:ascii="Helvetica" w:hAnsi="Helvetica" w:eastAsia="Helvetica" w:cs="Helvetica"/>
+                <w:rFonts w:ascii="DejaVu Sans" w:hAnsi="DejaVu Sans" w:eastAsia="DejaVu Sans" w:cs="DejaVu Sans"/>
                 <w:i w:val="false"/>
                 <w:b w:val="false"/>
                 <w:u w:val="none"/>
@@ -1899,7 +1899,7 @@
             </w:pPr>
             <w:r xmlns:w="http://schemas.openxmlformats.org/wordprocessingml/2006/main" xmlns:wp="http://schemas.openxmlformats.org/drawingml/2006/wordprocessingDrawing" xmlns:r="http://schemas.openxmlformats.org/officeDocument/2006/relationships" xmlns:w14="http://schemas.microsoft.com/office/word/2010/wordml">
               <w:rPr>
-                <w:rFonts w:ascii="Helvetica" w:hAnsi="Helvetica" w:eastAsia="Helvetica" w:cs="Helvetica"/>
+                <w:rFonts w:ascii="DejaVu Sans" w:hAnsi="DejaVu Sans" w:eastAsia="DejaVu Sans" w:cs="DejaVu Sans"/>
                 <w:i w:val="false"/>
                 <w:b w:val="false"/>
                 <w:u w:val="none"/>
@@ -1943,7 +1943,7 @@
             </w:pPr>
             <w:r xmlns:w="http://schemas.openxmlformats.org/wordprocessingml/2006/main" xmlns:wp="http://schemas.openxmlformats.org/drawingml/2006/wordprocessingDrawing" xmlns:r="http://schemas.openxmlformats.org/officeDocument/2006/relationships" xmlns:w14="http://schemas.microsoft.com/office/word/2010/wordml">
               <w:rPr>
-                <w:rFonts w:ascii="Helvetica" w:hAnsi="Helvetica" w:eastAsia="Helvetica" w:cs="Helvetica"/>
+                <w:rFonts w:ascii="DejaVu Sans" w:hAnsi="DejaVu Sans" w:eastAsia="DejaVu Sans" w:cs="DejaVu Sans"/>
                 <w:i w:val="false"/>
                 <w:b w:val="false"/>
                 <w:u w:val="none"/>
@@ -1987,7 +1987,7 @@
             </w:pPr>
             <w:r xmlns:w="http://schemas.openxmlformats.org/wordprocessingml/2006/main" xmlns:wp="http://schemas.openxmlformats.org/drawingml/2006/wordprocessingDrawing" xmlns:r="http://schemas.openxmlformats.org/officeDocument/2006/relationships" xmlns:w14="http://schemas.microsoft.com/office/word/2010/wordml">
               <w:rPr>
-                <w:rFonts w:ascii="Helvetica" w:hAnsi="Helvetica" w:eastAsia="Helvetica" w:cs="Helvetica"/>
+                <w:rFonts w:ascii="DejaVu Sans" w:hAnsi="DejaVu Sans" w:eastAsia="DejaVu Sans" w:cs="DejaVu Sans"/>
                 <w:i w:val="false"/>
                 <w:b w:val="false"/>
                 <w:u w:val="none"/>
@@ -2031,7 +2031,7 @@
             </w:pPr>
             <w:r xmlns:w="http://schemas.openxmlformats.org/wordprocessingml/2006/main" xmlns:wp="http://schemas.openxmlformats.org/drawingml/2006/wordprocessingDrawing" xmlns:r="http://schemas.openxmlformats.org/officeDocument/2006/relationships" xmlns:w14="http://schemas.microsoft.com/office/word/2010/wordml">
               <w:rPr>
-                <w:rFonts w:ascii="Helvetica" w:hAnsi="Helvetica" w:eastAsia="Helvetica" w:cs="Helvetica"/>
+                <w:rFonts w:ascii="DejaVu Sans" w:hAnsi="DejaVu Sans" w:eastAsia="DejaVu Sans" w:cs="DejaVu Sans"/>
                 <w:i w:val="false"/>
                 <w:b w:val="false"/>
                 <w:u w:val="none"/>
@@ -2075,7 +2075,7 @@
             </w:pPr>
             <w:r xmlns:w="http://schemas.openxmlformats.org/wordprocessingml/2006/main" xmlns:wp="http://schemas.openxmlformats.org/drawingml/2006/wordprocessingDrawing" xmlns:r="http://schemas.openxmlformats.org/officeDocument/2006/relationships" xmlns:w14="http://schemas.microsoft.com/office/word/2010/wordml">
               <w:rPr>
-                <w:rFonts w:ascii="Helvetica" w:hAnsi="Helvetica" w:eastAsia="Helvetica" w:cs="Helvetica"/>
+                <w:rFonts w:ascii="DejaVu Sans" w:hAnsi="DejaVu Sans" w:eastAsia="DejaVu Sans" w:cs="DejaVu Sans"/>
                 <w:i w:val="false"/>
                 <w:b w:val="false"/>
                 <w:u w:val="none"/>
@@ -2090,7 +2090,7 @@
       </w:tr>
       <w:tr>
         <w:trPr>
-          <w:trHeight w:val="600" w:hRule="auto"/>
+          <w:trHeight w:val="626" w:hRule="auto"/>
         </w:trPr>
         body5
         <w:tc>
@@ -2125,7 +2125,7 @@
             </w:pPr>
             <w:r xmlns:w="http://schemas.openxmlformats.org/wordprocessingml/2006/main" xmlns:wp="http://schemas.openxmlformats.org/drawingml/2006/wordprocessingDrawing" xmlns:r="http://schemas.openxmlformats.org/officeDocument/2006/relationships" xmlns:w14="http://schemas.microsoft.com/office/word/2010/wordml">
               <w:rPr>
-                <w:rFonts w:ascii="Helvetica" w:hAnsi="Helvetica" w:eastAsia="Helvetica" w:cs="Helvetica"/>
+                <w:rFonts w:ascii="DejaVu Sans" w:hAnsi="DejaVu Sans" w:eastAsia="DejaVu Sans" w:cs="DejaVu Sans"/>
                 <w:i w:val="false"/>
                 <w:b w:val="false"/>
                 <w:u w:val="none"/>
@@ -2169,7 +2169,7 @@
             </w:pPr>
             <w:r xmlns:w="http://schemas.openxmlformats.org/wordprocessingml/2006/main" xmlns:wp="http://schemas.openxmlformats.org/drawingml/2006/wordprocessingDrawing" xmlns:r="http://schemas.openxmlformats.org/officeDocument/2006/relationships" xmlns:w14="http://schemas.microsoft.com/office/word/2010/wordml">
               <w:rPr>
-                <w:rFonts w:ascii="Helvetica" w:hAnsi="Helvetica" w:eastAsia="Helvetica" w:cs="Helvetica"/>
+                <w:rFonts w:ascii="DejaVu Sans" w:hAnsi="DejaVu Sans" w:eastAsia="DejaVu Sans" w:cs="DejaVu Sans"/>
                 <w:i w:val="false"/>
                 <w:b w:val="false"/>
                 <w:u w:val="none"/>
@@ -2213,7 +2213,7 @@
             </w:pPr>
             <w:r xmlns:w="http://schemas.openxmlformats.org/wordprocessingml/2006/main" xmlns:wp="http://schemas.openxmlformats.org/drawingml/2006/wordprocessingDrawing" xmlns:r="http://schemas.openxmlformats.org/officeDocument/2006/relationships" xmlns:w14="http://schemas.microsoft.com/office/word/2010/wordml">
               <w:rPr>
-                <w:rFonts w:ascii="Helvetica" w:hAnsi="Helvetica" w:eastAsia="Helvetica" w:cs="Helvetica"/>
+                <w:rFonts w:ascii="DejaVu Sans" w:hAnsi="DejaVu Sans" w:eastAsia="DejaVu Sans" w:cs="DejaVu Sans"/>
                 <w:i w:val="false"/>
                 <w:b w:val="false"/>
                 <w:u w:val="none"/>
@@ -2257,7 +2257,7 @@
             </w:pPr>
             <w:r xmlns:w="http://schemas.openxmlformats.org/wordprocessingml/2006/main" xmlns:wp="http://schemas.openxmlformats.org/drawingml/2006/wordprocessingDrawing" xmlns:r="http://schemas.openxmlformats.org/officeDocument/2006/relationships" xmlns:w14="http://schemas.microsoft.com/office/word/2010/wordml">
               <w:rPr>
-                <w:rFonts w:ascii="Helvetica" w:hAnsi="Helvetica" w:eastAsia="Helvetica" w:cs="Helvetica"/>
+                <w:rFonts w:ascii="DejaVu Sans" w:hAnsi="DejaVu Sans" w:eastAsia="DejaVu Sans" w:cs="DejaVu Sans"/>
                 <w:i w:val="false"/>
                 <w:b w:val="false"/>
                 <w:u w:val="none"/>
@@ -2301,7 +2301,7 @@
             </w:pPr>
             <w:r xmlns:w="http://schemas.openxmlformats.org/wordprocessingml/2006/main" xmlns:wp="http://schemas.openxmlformats.org/drawingml/2006/wordprocessingDrawing" xmlns:r="http://schemas.openxmlformats.org/officeDocument/2006/relationships" xmlns:w14="http://schemas.microsoft.com/office/word/2010/wordml">
               <w:rPr>
-                <w:rFonts w:ascii="Helvetica" w:hAnsi="Helvetica" w:eastAsia="Helvetica" w:cs="Helvetica"/>
+                <w:rFonts w:ascii="DejaVu Sans" w:hAnsi="DejaVu Sans" w:eastAsia="DejaVu Sans" w:cs="DejaVu Sans"/>
                 <w:i w:val="false"/>
                 <w:b w:val="false"/>
                 <w:u w:val="none"/>
@@ -2345,7 +2345,7 @@
             </w:pPr>
             <w:r xmlns:w="http://schemas.openxmlformats.org/wordprocessingml/2006/main" xmlns:wp="http://schemas.openxmlformats.org/drawingml/2006/wordprocessingDrawing" xmlns:r="http://schemas.openxmlformats.org/officeDocument/2006/relationships" xmlns:w14="http://schemas.microsoft.com/office/word/2010/wordml">
               <w:rPr>
-                <w:rFonts w:ascii="Helvetica" w:hAnsi="Helvetica" w:eastAsia="Helvetica" w:cs="Helvetica"/>
+                <w:rFonts w:ascii="DejaVu Sans" w:hAnsi="DejaVu Sans" w:eastAsia="DejaVu Sans" w:cs="DejaVu Sans"/>
                 <w:i w:val="false"/>
                 <w:b w:val="false"/>
                 <w:u w:val="none"/>
@@ -2360,7 +2360,7 @@
       </w:tr>
       <w:tr>
         <w:trPr>
-          <w:trHeight w:val="600" w:hRule="auto"/>
+          <w:trHeight w:val="626" w:hRule="auto"/>
         </w:trPr>
         body6
         <w:tc>
@@ -2395,7 +2395,7 @@
             </w:pPr>
             <w:r xmlns:w="http://schemas.openxmlformats.org/wordprocessingml/2006/main" xmlns:wp="http://schemas.openxmlformats.org/drawingml/2006/wordprocessingDrawing" xmlns:r="http://schemas.openxmlformats.org/officeDocument/2006/relationships" xmlns:w14="http://schemas.microsoft.com/office/word/2010/wordml">
               <w:rPr>
-                <w:rFonts w:ascii="Helvetica" w:hAnsi="Helvetica" w:eastAsia="Helvetica" w:cs="Helvetica"/>
+                <w:rFonts w:ascii="DejaVu Sans" w:hAnsi="DejaVu Sans" w:eastAsia="DejaVu Sans" w:cs="DejaVu Sans"/>
                 <w:i w:val="false"/>
                 <w:b w:val="false"/>
                 <w:u w:val="none"/>
@@ -2439,7 +2439,7 @@
             </w:pPr>
             <w:r xmlns:w="http://schemas.openxmlformats.org/wordprocessingml/2006/main" xmlns:wp="http://schemas.openxmlformats.org/drawingml/2006/wordprocessingDrawing" xmlns:r="http://schemas.openxmlformats.org/officeDocument/2006/relationships" xmlns:w14="http://schemas.microsoft.com/office/word/2010/wordml">
               <w:rPr>
-                <w:rFonts w:ascii="Helvetica" w:hAnsi="Helvetica" w:eastAsia="Helvetica" w:cs="Helvetica"/>
+                <w:rFonts w:ascii="DejaVu Sans" w:hAnsi="DejaVu Sans" w:eastAsia="DejaVu Sans" w:cs="DejaVu Sans"/>
                 <w:i w:val="false"/>
                 <w:b w:val="false"/>
                 <w:u w:val="none"/>
@@ -2483,7 +2483,7 @@
             </w:pPr>
             <w:r xmlns:w="http://schemas.openxmlformats.org/wordprocessingml/2006/main" xmlns:wp="http://schemas.openxmlformats.org/drawingml/2006/wordprocessingDrawing" xmlns:r="http://schemas.openxmlformats.org/officeDocument/2006/relationships" xmlns:w14="http://schemas.microsoft.com/office/word/2010/wordml">
               <w:rPr>
-                <w:rFonts w:ascii="Helvetica" w:hAnsi="Helvetica" w:eastAsia="Helvetica" w:cs="Helvetica"/>
+                <w:rFonts w:ascii="DejaVu Sans" w:hAnsi="DejaVu Sans" w:eastAsia="DejaVu Sans" w:cs="DejaVu Sans"/>
                 <w:i w:val="false"/>
                 <w:b w:val="false"/>
                 <w:u w:val="none"/>
@@ -2527,7 +2527,7 @@
             </w:pPr>
             <w:r xmlns:w="http://schemas.openxmlformats.org/wordprocessingml/2006/main" xmlns:wp="http://schemas.openxmlformats.org/drawingml/2006/wordprocessingDrawing" xmlns:r="http://schemas.openxmlformats.org/officeDocument/2006/relationships" xmlns:w14="http://schemas.microsoft.com/office/word/2010/wordml">
               <w:rPr>
-                <w:rFonts w:ascii="Helvetica" w:hAnsi="Helvetica" w:eastAsia="Helvetica" w:cs="Helvetica"/>
+                <w:rFonts w:ascii="DejaVu Sans" w:hAnsi="DejaVu Sans" w:eastAsia="DejaVu Sans" w:cs="DejaVu Sans"/>
                 <w:i w:val="false"/>
                 <w:b w:val="false"/>
                 <w:u w:val="none"/>
@@ -2571,7 +2571,7 @@
             </w:pPr>
             <w:r xmlns:w="http://schemas.openxmlformats.org/wordprocessingml/2006/main" xmlns:wp="http://schemas.openxmlformats.org/drawingml/2006/wordprocessingDrawing" xmlns:r="http://schemas.openxmlformats.org/officeDocument/2006/relationships" xmlns:w14="http://schemas.microsoft.com/office/word/2010/wordml">
               <w:rPr>
-                <w:rFonts w:ascii="Helvetica" w:hAnsi="Helvetica" w:eastAsia="Helvetica" w:cs="Helvetica"/>
+                <w:rFonts w:ascii="DejaVu Sans" w:hAnsi="DejaVu Sans" w:eastAsia="DejaVu Sans" w:cs="DejaVu Sans"/>
                 <w:i w:val="false"/>
                 <w:b w:val="false"/>
                 <w:u w:val="none"/>
@@ -2615,7 +2615,7 @@
             </w:pPr>
             <w:r xmlns:w="http://schemas.openxmlformats.org/wordprocessingml/2006/main" xmlns:wp="http://schemas.openxmlformats.org/drawingml/2006/wordprocessingDrawing" xmlns:r="http://schemas.openxmlformats.org/officeDocument/2006/relationships" xmlns:w14="http://schemas.microsoft.com/office/word/2010/wordml">
               <w:rPr>
-                <w:rFonts w:ascii="Helvetica" w:hAnsi="Helvetica" w:eastAsia="Helvetica" w:cs="Helvetica"/>
+                <w:rFonts w:ascii="DejaVu Sans" w:hAnsi="DejaVu Sans" w:eastAsia="DejaVu Sans" w:cs="DejaVu Sans"/>
                 <w:i w:val="false"/>
                 <w:b w:val="false"/>
                 <w:u w:val="none"/>
@@ -2630,7 +2630,7 @@
       </w:tr>
       <w:tr>
         <w:trPr>
-          <w:trHeight w:val="596" w:hRule="auto"/>
+          <w:trHeight w:val="626" w:hRule="auto"/>
         </w:trPr>
         body7
         <w:tc>
@@ -2665,7 +2665,7 @@
             </w:pPr>
             <w:r xmlns:w="http://schemas.openxmlformats.org/wordprocessingml/2006/main" xmlns:wp="http://schemas.openxmlformats.org/drawingml/2006/wordprocessingDrawing" xmlns:r="http://schemas.openxmlformats.org/officeDocument/2006/relationships" xmlns:w14="http://schemas.microsoft.com/office/word/2010/wordml">
               <w:rPr>
-                <w:rFonts w:ascii="Helvetica" w:hAnsi="Helvetica" w:eastAsia="Helvetica" w:cs="Helvetica"/>
+                <w:rFonts w:ascii="DejaVu Sans" w:hAnsi="DejaVu Sans" w:eastAsia="DejaVu Sans" w:cs="DejaVu Sans"/>
                 <w:i w:val="false"/>
                 <w:b w:val="false"/>
                 <w:u w:val="none"/>
@@ -2709,7 +2709,7 @@
             </w:pPr>
             <w:r xmlns:w="http://schemas.openxmlformats.org/wordprocessingml/2006/main" xmlns:wp="http://schemas.openxmlformats.org/drawingml/2006/wordprocessingDrawing" xmlns:r="http://schemas.openxmlformats.org/officeDocument/2006/relationships" xmlns:w14="http://schemas.microsoft.com/office/word/2010/wordml">
               <w:rPr>
-                <w:rFonts w:ascii="Helvetica" w:hAnsi="Helvetica" w:eastAsia="Helvetica" w:cs="Helvetica"/>
+                <w:rFonts w:ascii="DejaVu Sans" w:hAnsi="DejaVu Sans" w:eastAsia="DejaVu Sans" w:cs="DejaVu Sans"/>
                 <w:i w:val="false"/>
                 <w:b w:val="false"/>
                 <w:u w:val="none"/>
@@ -2753,7 +2753,7 @@
             </w:pPr>
             <w:r xmlns:w="http://schemas.openxmlformats.org/wordprocessingml/2006/main" xmlns:wp="http://schemas.openxmlformats.org/drawingml/2006/wordprocessingDrawing" xmlns:r="http://schemas.openxmlformats.org/officeDocument/2006/relationships" xmlns:w14="http://schemas.microsoft.com/office/word/2010/wordml">
               <w:rPr>
-                <w:rFonts w:ascii="Helvetica" w:hAnsi="Helvetica" w:eastAsia="Helvetica" w:cs="Helvetica"/>
+                <w:rFonts w:ascii="DejaVu Sans" w:hAnsi="DejaVu Sans" w:eastAsia="DejaVu Sans" w:cs="DejaVu Sans"/>
                 <w:i w:val="false"/>
                 <w:b w:val="false"/>
                 <w:u w:val="none"/>
@@ -2797,7 +2797,7 @@
             </w:pPr>
             <w:r xmlns:w="http://schemas.openxmlformats.org/wordprocessingml/2006/main" xmlns:wp="http://schemas.openxmlformats.org/drawingml/2006/wordprocessingDrawing" xmlns:r="http://schemas.openxmlformats.org/officeDocument/2006/relationships" xmlns:w14="http://schemas.microsoft.com/office/word/2010/wordml">
               <w:rPr>
-                <w:rFonts w:ascii="Helvetica" w:hAnsi="Helvetica" w:eastAsia="Helvetica" w:cs="Helvetica"/>
+                <w:rFonts w:ascii="DejaVu Sans" w:hAnsi="DejaVu Sans" w:eastAsia="DejaVu Sans" w:cs="DejaVu Sans"/>
                 <w:i w:val="false"/>
                 <w:b w:val="false"/>
                 <w:u w:val="none"/>
@@ -2841,7 +2841,7 @@
             </w:pPr>
             <w:r xmlns:w="http://schemas.openxmlformats.org/wordprocessingml/2006/main" xmlns:wp="http://schemas.openxmlformats.org/drawingml/2006/wordprocessingDrawing" xmlns:r="http://schemas.openxmlformats.org/officeDocument/2006/relationships" xmlns:w14="http://schemas.microsoft.com/office/word/2010/wordml">
               <w:rPr>
-                <w:rFonts w:ascii="Helvetica" w:hAnsi="Helvetica" w:eastAsia="Helvetica" w:cs="Helvetica"/>
+                <w:rFonts w:ascii="DejaVu Sans" w:hAnsi="DejaVu Sans" w:eastAsia="DejaVu Sans" w:cs="DejaVu Sans"/>
                 <w:i w:val="false"/>
                 <w:b w:val="false"/>
                 <w:u w:val="none"/>
@@ -2885,7 +2885,7 @@
             </w:pPr>
             <w:r xmlns:w="http://schemas.openxmlformats.org/wordprocessingml/2006/main" xmlns:wp="http://schemas.openxmlformats.org/drawingml/2006/wordprocessingDrawing" xmlns:r="http://schemas.openxmlformats.org/officeDocument/2006/relationships" xmlns:w14="http://schemas.microsoft.com/office/word/2010/wordml">
               <w:rPr>
-                <w:rFonts w:ascii="Helvetica" w:hAnsi="Helvetica" w:eastAsia="Helvetica" w:cs="Helvetica"/>
+                <w:rFonts w:ascii="DejaVu Sans" w:hAnsi="DejaVu Sans" w:eastAsia="DejaVu Sans" w:cs="DejaVu Sans"/>
                 <w:i w:val="false"/>
                 <w:b w:val="false"/>
                 <w:u w:val="none"/>
@@ -2900,7 +2900,7 @@
       </w:tr>
       <w:tr>
         <w:trPr>
-          <w:trHeight w:val="600" w:hRule="auto"/>
+          <w:trHeight w:val="626" w:hRule="auto"/>
         </w:trPr>
         body8
         <w:tc>
@@ -2935,7 +2935,7 @@
             </w:pPr>
             <w:r xmlns:w="http://schemas.openxmlformats.org/wordprocessingml/2006/main" xmlns:wp="http://schemas.openxmlformats.org/drawingml/2006/wordprocessingDrawing" xmlns:r="http://schemas.openxmlformats.org/officeDocument/2006/relationships" xmlns:w14="http://schemas.microsoft.com/office/word/2010/wordml">
               <w:rPr>
-                <w:rFonts w:ascii="Helvetica" w:hAnsi="Helvetica" w:eastAsia="Helvetica" w:cs="Helvetica"/>
+                <w:rFonts w:ascii="DejaVu Sans" w:hAnsi="DejaVu Sans" w:eastAsia="DejaVu Sans" w:cs="DejaVu Sans"/>
                 <w:i w:val="false"/>
                 <w:b w:val="false"/>
                 <w:u w:val="none"/>
@@ -2979,7 +2979,7 @@
             </w:pPr>
             <w:r xmlns:w="http://schemas.openxmlformats.org/wordprocessingml/2006/main" xmlns:wp="http://schemas.openxmlformats.org/drawingml/2006/wordprocessingDrawing" xmlns:r="http://schemas.openxmlformats.org/officeDocument/2006/relationships" xmlns:w14="http://schemas.microsoft.com/office/word/2010/wordml">
               <w:rPr>
-                <w:rFonts w:ascii="Helvetica" w:hAnsi="Helvetica" w:eastAsia="Helvetica" w:cs="Helvetica"/>
+                <w:rFonts w:ascii="DejaVu Sans" w:hAnsi="DejaVu Sans" w:eastAsia="DejaVu Sans" w:cs="DejaVu Sans"/>
                 <w:i w:val="false"/>
                 <w:b w:val="false"/>
                 <w:u w:val="none"/>
@@ -3023,7 +3023,7 @@
             </w:pPr>
             <w:r xmlns:w="http://schemas.openxmlformats.org/wordprocessingml/2006/main" xmlns:wp="http://schemas.openxmlformats.org/drawingml/2006/wordprocessingDrawing" xmlns:r="http://schemas.openxmlformats.org/officeDocument/2006/relationships" xmlns:w14="http://schemas.microsoft.com/office/word/2010/wordml">
               <w:rPr>
-                <w:rFonts w:ascii="Helvetica" w:hAnsi="Helvetica" w:eastAsia="Helvetica" w:cs="Helvetica"/>
+                <w:rFonts w:ascii="DejaVu Sans" w:hAnsi="DejaVu Sans" w:eastAsia="DejaVu Sans" w:cs="DejaVu Sans"/>
                 <w:i w:val="false"/>
                 <w:b w:val="false"/>
                 <w:u w:val="none"/>
@@ -3067,7 +3067,7 @@
             </w:pPr>
             <w:r xmlns:w="http://schemas.openxmlformats.org/wordprocessingml/2006/main" xmlns:wp="http://schemas.openxmlformats.org/drawingml/2006/wordprocessingDrawing" xmlns:r="http://schemas.openxmlformats.org/officeDocument/2006/relationships" xmlns:w14="http://schemas.microsoft.com/office/word/2010/wordml">
               <w:rPr>
-                <w:rFonts w:ascii="Helvetica" w:hAnsi="Helvetica" w:eastAsia="Helvetica" w:cs="Helvetica"/>
+                <w:rFonts w:ascii="DejaVu Sans" w:hAnsi="DejaVu Sans" w:eastAsia="DejaVu Sans" w:cs="DejaVu Sans"/>
                 <w:i w:val="false"/>
                 <w:b w:val="false"/>
                 <w:u w:val="none"/>
@@ -3111,7 +3111,7 @@
             </w:pPr>
             <w:r xmlns:w="http://schemas.openxmlformats.org/wordprocessingml/2006/main" xmlns:wp="http://schemas.openxmlformats.org/drawingml/2006/wordprocessingDrawing" xmlns:r="http://schemas.openxmlformats.org/officeDocument/2006/relationships" xmlns:w14="http://schemas.microsoft.com/office/word/2010/wordml">
               <w:rPr>
-                <w:rFonts w:ascii="Helvetica" w:hAnsi="Helvetica" w:eastAsia="Helvetica" w:cs="Helvetica"/>
+                <w:rFonts w:ascii="DejaVu Sans" w:hAnsi="DejaVu Sans" w:eastAsia="DejaVu Sans" w:cs="DejaVu Sans"/>
                 <w:i w:val="false"/>
                 <w:b w:val="false"/>
                 <w:u w:val="none"/>
@@ -3155,7 +3155,7 @@
             </w:pPr>
             <w:r xmlns:w="http://schemas.openxmlformats.org/wordprocessingml/2006/main" xmlns:wp="http://schemas.openxmlformats.org/drawingml/2006/wordprocessingDrawing" xmlns:r="http://schemas.openxmlformats.org/officeDocument/2006/relationships" xmlns:w14="http://schemas.microsoft.com/office/word/2010/wordml">
               <w:rPr>
-                <w:rFonts w:ascii="Helvetica" w:hAnsi="Helvetica" w:eastAsia="Helvetica" w:cs="Helvetica"/>
+                <w:rFonts w:ascii="DejaVu Sans" w:hAnsi="DejaVu Sans" w:eastAsia="DejaVu Sans" w:cs="DejaVu Sans"/>
                 <w:i w:val="false"/>
                 <w:b w:val="false"/>
                 <w:u w:val="none"/>
@@ -3170,13 +3170,13 @@
       </w:tr>
       <w:tr>
         <w:trPr>
-          <w:trHeight w:val="600" w:hRule="auto"/>
+          <w:trHeight w:val="626" w:hRule="auto"/>
         </w:trPr>
         body9
         <w:tc>
           <w:tcPr>
             <w:tcBorders>
-              <w:bottom w:val="single" w:sz="16" w:space="0" w:color="666666"/>
+              <w:bottom w:val="single" w:sz="12" w:space="0" w:color="666666"/>
               <w:top w:val="none" w:sz="0" w:space="0" w:color="000000"/>
               <w:left w:val="none" w:sz="0" w:space="0" w:color="000000"/>
               <w:right w:val="none" w:sz="0" w:space="0" w:color="000000"/>
@@ -3205,7 +3205,7 @@
             </w:pPr>
             <w:r xmlns:w="http://schemas.openxmlformats.org/wordprocessingml/2006/main" xmlns:wp="http://schemas.openxmlformats.org/drawingml/2006/wordprocessingDrawing" xmlns:r="http://schemas.openxmlformats.org/officeDocument/2006/relationships" xmlns:w14="http://schemas.microsoft.com/office/word/2010/wordml">
               <w:rPr>
-                <w:rFonts w:ascii="Helvetica" w:hAnsi="Helvetica" w:eastAsia="Helvetica" w:cs="Helvetica"/>
+                <w:rFonts w:ascii="DejaVu Sans" w:hAnsi="DejaVu Sans" w:eastAsia="DejaVu Sans" w:cs="DejaVu Sans"/>
                 <w:i w:val="false"/>
                 <w:b w:val="false"/>
                 <w:u w:val="none"/>
@@ -3220,7 +3220,7 @@
         <w:tc>
           <w:tcPr>
             <w:tcBorders>
-              <w:bottom w:val="single" w:sz="16" w:space="0" w:color="666666"/>
+              <w:bottom w:val="single" w:sz="12" w:space="0" w:color="666666"/>
               <w:top w:val="none" w:sz="0" w:space="0" w:color="000000"/>
               <w:left w:val="none" w:sz="0" w:space="0" w:color="000000"/>
               <w:right w:val="none" w:sz="0" w:space="0" w:color="000000"/>
@@ -3249,7 +3249,7 @@
             </w:pPr>
             <w:r xmlns:w="http://schemas.openxmlformats.org/wordprocessingml/2006/main" xmlns:wp="http://schemas.openxmlformats.org/drawingml/2006/wordprocessingDrawing" xmlns:r="http://schemas.openxmlformats.org/officeDocument/2006/relationships" xmlns:w14="http://schemas.microsoft.com/office/word/2010/wordml">
               <w:rPr>
-                <w:rFonts w:ascii="Helvetica" w:hAnsi="Helvetica" w:eastAsia="Helvetica" w:cs="Helvetica"/>
+                <w:rFonts w:ascii="DejaVu Sans" w:hAnsi="DejaVu Sans" w:eastAsia="DejaVu Sans" w:cs="DejaVu Sans"/>
                 <w:i w:val="false"/>
                 <w:b w:val="false"/>
                 <w:u w:val="none"/>
@@ -3264,7 +3264,7 @@
         <w:tc>
           <w:tcPr>
             <w:tcBorders>
-              <w:bottom w:val="single" w:sz="16" w:space="0" w:color="666666"/>
+              <w:bottom w:val="single" w:sz="12" w:space="0" w:color="666666"/>
               <w:top w:val="none" w:sz="0" w:space="0" w:color="000000"/>
               <w:left w:val="none" w:sz="0" w:space="0" w:color="000000"/>
               <w:right w:val="none" w:sz="0" w:space="0" w:color="000000"/>
@@ -3293,7 +3293,7 @@
             </w:pPr>
             <w:r xmlns:w="http://schemas.openxmlformats.org/wordprocessingml/2006/main" xmlns:wp="http://schemas.openxmlformats.org/drawingml/2006/wordprocessingDrawing" xmlns:r="http://schemas.openxmlformats.org/officeDocument/2006/relationships" xmlns:w14="http://schemas.microsoft.com/office/word/2010/wordml">
               <w:rPr>
-                <w:rFonts w:ascii="Helvetica" w:hAnsi="Helvetica" w:eastAsia="Helvetica" w:cs="Helvetica"/>
+                <w:rFonts w:ascii="DejaVu Sans" w:hAnsi="DejaVu Sans" w:eastAsia="DejaVu Sans" w:cs="DejaVu Sans"/>
                 <w:i w:val="false"/>
                 <w:b w:val="false"/>
                 <w:u w:val="none"/>
@@ -3308,7 +3308,7 @@
         <w:tc>
           <w:tcPr>
             <w:tcBorders>
-              <w:bottom w:val="single" w:sz="16" w:space="0" w:color="666666"/>
+              <w:bottom w:val="single" w:sz="12" w:space="0" w:color="666666"/>
               <w:top w:val="none" w:sz="0" w:space="0" w:color="000000"/>
               <w:left w:val="none" w:sz="0" w:space="0" w:color="000000"/>
               <w:right w:val="none" w:sz="0" w:space="0" w:color="000000"/>
@@ -3337,7 +3337,7 @@
             </w:pPr>
             <w:r xmlns:w="http://schemas.openxmlformats.org/wordprocessingml/2006/main" xmlns:wp="http://schemas.openxmlformats.org/drawingml/2006/wordprocessingDrawing" xmlns:r="http://schemas.openxmlformats.org/officeDocument/2006/relationships" xmlns:w14="http://schemas.microsoft.com/office/word/2010/wordml">
               <w:rPr>
-                <w:rFonts w:ascii="Helvetica" w:hAnsi="Helvetica" w:eastAsia="Helvetica" w:cs="Helvetica"/>
+                <w:rFonts w:ascii="DejaVu Sans" w:hAnsi="DejaVu Sans" w:eastAsia="DejaVu Sans" w:cs="DejaVu Sans"/>
                 <w:i w:val="false"/>
                 <w:b w:val="false"/>
                 <w:u w:val="none"/>
@@ -3352,7 +3352,7 @@
         <w:tc>
           <w:tcPr>
             <w:tcBorders>
-              <w:bottom w:val="single" w:sz="16" w:space="0" w:color="666666"/>
+              <w:bottom w:val="single" w:sz="12" w:space="0" w:color="666666"/>
               <w:top w:val="none" w:sz="0" w:space="0" w:color="000000"/>
               <w:left w:val="none" w:sz="0" w:space="0" w:color="000000"/>
               <w:right w:val="none" w:sz="0" w:space="0" w:color="000000"/>
@@ -3381,7 +3381,7 @@
             </w:pPr>
             <w:r xmlns:w="http://schemas.openxmlformats.org/wordprocessingml/2006/main" xmlns:wp="http://schemas.openxmlformats.org/drawingml/2006/wordprocessingDrawing" xmlns:r="http://schemas.openxmlformats.org/officeDocument/2006/relationships" xmlns:w14="http://schemas.microsoft.com/office/word/2010/wordml">
               <w:rPr>
-                <w:rFonts w:ascii="Helvetica" w:hAnsi="Helvetica" w:eastAsia="Helvetica" w:cs="Helvetica"/>
+                <w:rFonts w:ascii="DejaVu Sans" w:hAnsi="DejaVu Sans" w:eastAsia="DejaVu Sans" w:cs="DejaVu Sans"/>
                 <w:i w:val="false"/>
                 <w:b w:val="false"/>
                 <w:u w:val="none"/>
@@ -3396,7 +3396,7 @@
         <w:tc>
           <w:tcPr>
             <w:tcBorders>
-              <w:bottom w:val="single" w:sz="16" w:space="0" w:color="666666"/>
+              <w:bottom w:val="single" w:sz="12" w:space="0" w:color="666666"/>
               <w:top w:val="none" w:sz="0" w:space="0" w:color="000000"/>
               <w:left w:val="none" w:sz="0" w:space="0" w:color="000000"/>
               <w:right w:val="none" w:sz="0" w:space="0" w:color="000000"/>
@@ -3425,7 +3425,7 @@
             </w:pPr>
             <w:r xmlns:w="http://schemas.openxmlformats.org/wordprocessingml/2006/main" xmlns:wp="http://schemas.openxmlformats.org/drawingml/2006/wordprocessingDrawing" xmlns:r="http://schemas.openxmlformats.org/officeDocument/2006/relationships" xmlns:w14="http://schemas.microsoft.com/office/word/2010/wordml">
               <w:rPr>
-                <w:rFonts w:ascii="Helvetica" w:hAnsi="Helvetica" w:eastAsia="Helvetica" w:cs="Helvetica"/>
+                <w:rFonts w:ascii="DejaVu Sans" w:hAnsi="DejaVu Sans" w:eastAsia="DejaVu Sans" w:cs="DejaVu Sans"/>
                 <w:i w:val="false"/>
                 <w:b w:val="false"/>
                 <w:u w:val="none"/>

</xml_diff>